<commit_message>
corrected test cases outputs
</commit_message>
<xml_diff>
--- a/reportPartC.docx
+++ b/reportPartC.docx
@@ -141,6 +141,12 @@
         </w:rPr>
         <w:t>Part C Report</w:t>
       </w:r>
+      <w:r>
+        <w:rPr>
+          <w:rFonts w:ascii="Times New Roman" w:hAnsi="Times New Roman" w:cs="Times New Roman"/>
+        </w:rPr>
+        <w:t xml:space="preserve"> &amp; Discussion of Design</w:t>
+      </w:r>
     </w:p>
     <w:p>
       <w:pPr>
@@ -213,8 +219,241 @@
       <w:pPr>
         <w:rPr>
           <w:rFonts w:ascii="Times New Roman" w:hAnsi="Times New Roman" w:cs="Times New Roman"/>
-        </w:rPr>
-      </w:pPr>
+          <w:b/>
+          <w:bCs/>
+        </w:rPr>
+      </w:pPr>
+      <w:r>
+        <w:rPr>
+          <w:rFonts w:ascii="Times New Roman" w:hAnsi="Times New Roman" w:cs="Times New Roman"/>
+          <w:b/>
+          <w:bCs/>
+        </w:rPr>
+        <w:lastRenderedPageBreak/>
+        <w:t>Part 2.c)</w:t>
+      </w:r>
+    </w:p>
+    <w:p>
+      <w:pPr>
+        <w:rPr>
+          <w:rFonts w:ascii="Times New Roman" w:hAnsi="Times New Roman" w:cs="Times New Roman"/>
+        </w:rPr>
+      </w:pPr>
+      <w:r>
+        <w:rPr>
+          <w:rFonts w:ascii="Times New Roman" w:hAnsi="Times New Roman" w:cs="Times New Roman"/>
+        </w:rPr>
+        <w:t>Within the various test case outputs for both Part A and B, there is no deadlock observed.</w:t>
+      </w:r>
+      <w:r>
+        <w:rPr>
+          <w:rFonts w:ascii="Times New Roman" w:hAnsi="Times New Roman" w:cs="Times New Roman"/>
+        </w:rPr>
+        <w:t xml:space="preserve"> </w:t>
+      </w:r>
+    </w:p>
+    <w:p>
+      <w:pPr>
+        <w:rPr>
+          <w:rFonts w:ascii="Times New Roman" w:hAnsi="Times New Roman" w:cs="Times New Roman"/>
+        </w:rPr>
+      </w:pPr>
+      <w:r>
+        <w:rPr>
+          <w:rFonts w:ascii="Times New Roman" w:hAnsi="Times New Roman" w:cs="Times New Roman"/>
+        </w:rPr>
+        <w:t xml:space="preserve">Execution order for Part A </w:t>
+      </w:r>
+      <w:r>
+        <w:rPr>
+          <w:rFonts w:ascii="Times New Roman" w:hAnsi="Times New Roman" w:cs="Times New Roman"/>
+        </w:rPr>
+        <w:t>is unpredictable and overlap one another due to race conditions. Multiple TA’s can simultaneously check and claim the same question</w:t>
+      </w:r>
+      <w:r>
+        <w:rPr>
+          <w:rFonts w:ascii="Times New Roman" w:hAnsi="Times New Roman" w:cs="Times New Roman"/>
+        </w:rPr>
+        <w:t xml:space="preserve"> and execution is dependent entirely on the OS scheduler. </w:t>
+      </w:r>
+      <w:r>
+        <w:rPr>
+          <w:rFonts w:ascii="Times New Roman" w:hAnsi="Times New Roman" w:cs="Times New Roman"/>
+        </w:rPr>
+        <w:t>This can be seen in the example output below in Figure 1:</w:t>
+      </w:r>
+    </w:p>
+    <w:p>
+      <w:pPr>
+        <w:keepNext/>
+        <w:jc w:val="center"/>
+      </w:pPr>
+      <w:r>
+        <w:drawing>
+          <wp:inline distT="0" distB="0" distL="0" distR="0" wp14:anchorId="6AD1BE95" wp14:editId="3D533B91">
+            <wp:extent cx="3898900" cy="702132"/>
+            <wp:effectExtent l="0" t="0" r="6350" b="3175"/>
+            <wp:docPr id="74611263" name="Picture 1" descr="A blue background with white text&#10;&#10;AI-generated content may be incorrect."/>
+            <wp:cNvGraphicFramePr>
+              <a:graphicFrameLocks xmlns:a="http://schemas.openxmlformats.org/drawingml/2006/main" noChangeAspect="1"/>
+            </wp:cNvGraphicFramePr>
+            <a:graphic xmlns:a="http://schemas.openxmlformats.org/drawingml/2006/main">
+              <a:graphicData uri="http://schemas.openxmlformats.org/drawingml/2006/picture">
+                <pic:pic xmlns:pic="http://schemas.openxmlformats.org/drawingml/2006/picture">
+                  <pic:nvPicPr>
+                    <pic:cNvPr id="74611263" name="Picture 1" descr="A blue background with white text&#10;&#10;AI-generated content may be incorrect."/>
+                    <pic:cNvPicPr/>
+                  </pic:nvPicPr>
+                  <pic:blipFill>
+                    <a:blip r:embed="rId6"/>
+                    <a:stretch>
+                      <a:fillRect/>
+                    </a:stretch>
+                  </pic:blipFill>
+                  <pic:spPr>
+                    <a:xfrm>
+                      <a:off x="0" y="0"/>
+                      <a:ext cx="3932728" cy="708224"/>
+                    </a:xfrm>
+                    <a:prstGeom prst="rect">
+                      <a:avLst/>
+                    </a:prstGeom>
+                  </pic:spPr>
+                </pic:pic>
+              </a:graphicData>
+            </a:graphic>
+          </wp:inline>
+        </w:drawing>
+      </w:r>
+    </w:p>
+    <w:p>
+      <w:pPr>
+        <w:pStyle w:val="Caption"/>
+        <w:jc w:val="center"/>
+        <w:rPr>
+          <w:rFonts w:ascii="Times New Roman" w:hAnsi="Times New Roman" w:cs="Times New Roman"/>
+        </w:rPr>
+      </w:pPr>
+      <w:r>
+        <w:rPr>
+          <w:rFonts w:ascii="Times New Roman" w:hAnsi="Times New Roman" w:cs="Times New Roman"/>
+        </w:rPr>
+        <w:t xml:space="preserve">Figure </w:t>
+      </w:r>
+      <w:r>
+        <w:rPr>
+          <w:rFonts w:ascii="Times New Roman" w:hAnsi="Times New Roman" w:cs="Times New Roman"/>
+        </w:rPr>
+        <w:fldChar w:fldCharType="begin"/>
+      </w:r>
+      <w:r>
+        <w:rPr>
+          <w:rFonts w:ascii="Times New Roman" w:hAnsi="Times New Roman" w:cs="Times New Roman"/>
+        </w:rPr>
+        <w:instrText xml:space="preserve"> SEQ Figure \* ARABIC </w:instrText>
+      </w:r>
+      <w:r>
+        <w:rPr>
+          <w:rFonts w:ascii="Times New Roman" w:hAnsi="Times New Roman" w:cs="Times New Roman"/>
+        </w:rPr>
+        <w:fldChar w:fldCharType="separate"/>
+      </w:r>
+      <w:r>
+        <w:rPr>
+          <w:rFonts w:ascii="Times New Roman" w:hAnsi="Times New Roman" w:cs="Times New Roman"/>
+          <w:noProof/>
+        </w:rPr>
+        <w:t>1</w:t>
+      </w:r>
+      <w:r>
+        <w:rPr>
+          <w:rFonts w:ascii="Times New Roman" w:hAnsi="Times New Roman" w:cs="Times New Roman"/>
+        </w:rPr>
+        <w:fldChar w:fldCharType="end"/>
+      </w:r>
+      <w:r>
+        <w:rPr>
+          <w:rFonts w:ascii="Times New Roman" w:hAnsi="Times New Roman" w:cs="Times New Roman"/>
+        </w:rPr>
+        <w:t>: Race condition observations for Part A, 2 TAs test case</w:t>
+      </w:r>
+    </w:p>
+    <w:p>
+      <w:pPr>
+        <w:rPr>
+          <w:rFonts w:ascii="Times New Roman" w:hAnsi="Times New Roman" w:cs="Times New Roman"/>
+        </w:rPr>
+      </w:pPr>
+      <w:r>
+        <w:rPr>
+          <w:rFonts w:ascii="Times New Roman" w:hAnsi="Times New Roman" w:cs="Times New Roman"/>
+        </w:rPr>
+        <w:t xml:space="preserve">TA 2 somehow completes marking question 5 for a exam that they had not previously reviewed the rubric for, nor had they completed marking all the prior questions leading up to question 5. This is due to the new exam being loaded before TA 2 </w:t>
+      </w:r>
+      <w:r>
+        <w:rPr>
+          <w:rFonts w:ascii="Times New Roman" w:hAnsi="Times New Roman" w:cs="Times New Roman"/>
+        </w:rPr>
+        <w:t>can</w:t>
+      </w:r>
+      <w:r>
+        <w:rPr>
+          <w:rFonts w:ascii="Times New Roman" w:hAnsi="Times New Roman" w:cs="Times New Roman"/>
+        </w:rPr>
+        <w:t xml:space="preserve"> finish their marking, causing the output to incorrectly display the wrong exam number (5 instead of 4)</w:t>
+      </w:r>
+      <w:r>
+        <w:rPr>
+          <w:rFonts w:ascii="Times New Roman" w:hAnsi="Times New Roman" w:cs="Times New Roman"/>
+        </w:rPr>
+        <w:t xml:space="preserve"> because the variable for </w:t>
+      </w:r>
+      <w:proofErr w:type="spellStart"/>
+      <w:r>
+        <w:rPr>
+          <w:rFonts w:ascii="Times New Roman" w:hAnsi="Times New Roman" w:cs="Times New Roman"/>
+        </w:rPr>
+        <w:t>current_student_num</w:t>
+      </w:r>
+      <w:proofErr w:type="spellEnd"/>
+      <w:r>
+        <w:rPr>
+          <w:rFonts w:ascii="Times New Roman" w:hAnsi="Times New Roman" w:cs="Times New Roman"/>
+        </w:rPr>
+        <w:t xml:space="preserve"> was inadvertently changed</w:t>
+      </w:r>
+      <w:r>
+        <w:rPr>
+          <w:rFonts w:ascii="Times New Roman" w:hAnsi="Times New Roman" w:cs="Times New Roman"/>
+        </w:rPr>
+        <w:t>.</w:t>
+      </w:r>
+    </w:p>
+    <w:p>
+      <w:pPr>
+        <w:rPr>
+          <w:rFonts w:ascii="Times New Roman" w:hAnsi="Times New Roman" w:cs="Times New Roman"/>
+        </w:rPr>
+      </w:pPr>
+    </w:p>
+    <w:p>
+      <w:pPr>
+        <w:rPr>
+          <w:rFonts w:ascii="Times New Roman" w:hAnsi="Times New Roman" w:cs="Times New Roman"/>
+        </w:rPr>
+      </w:pPr>
+      <w:r>
+        <w:rPr>
+          <w:rFonts w:ascii="Times New Roman" w:hAnsi="Times New Roman" w:cs="Times New Roman"/>
+        </w:rPr>
+        <w:t xml:space="preserve">Execution order for Part B </w:t>
+      </w:r>
+      <w:r>
+        <w:rPr>
+          <w:rFonts w:ascii="Times New Roman" w:hAnsi="Times New Roman" w:cs="Times New Roman"/>
+        </w:rPr>
+        <w:t xml:space="preserve">is partially defined by the order of </w:t>
+      </w:r>
     </w:p>
     <w:sectPr>
       <w:pgSz w:w="12240" w:h="15840"/>
@@ -224,6 +463,56 @@
     </w:sectPr>
   </w:body>
 </w:document>
+</file>
+
+<file path=word/endnotes.xml><?xml version="1.0" encoding="utf-8"?>
+<w:endnotes xmlns:wpc="http://schemas.microsoft.com/office/word/2010/wordprocessingCanvas" xmlns:cx="http://schemas.microsoft.com/office/drawing/2014/chartex" xmlns:cx1="http://schemas.microsoft.com/office/drawing/2015/9/8/chartex" xmlns:cx2="http://schemas.microsoft.com/office/drawing/2015/10/21/chartex" xmlns:cx3="http://schemas.microsoft.com/office/drawing/2016/5/9/chartex" xmlns:cx4="http://schemas.microsoft.com/office/drawing/2016/5/10/chartex" xmlns:cx5="http://schemas.microsoft.com/office/drawing/2016/5/11/chartex" xmlns:cx6="http://schemas.microsoft.com/office/drawing/2016/5/12/chartex" xmlns:cx7="http://schemas.microsoft.com/office/drawing/2016/5/13/chartex" xmlns:cx8="http://schemas.microsoft.com/office/drawing/2016/5/14/chartex" xmlns:mc="http://schemas.openxmlformats.org/markup-compatibility/2006" xmlns:aink="http://schemas.microsoft.com/office/drawing/2016/ink" xmlns:am3d="http://schemas.microsoft.com/office/drawing/2017/model3d" xmlns:o="urn:schemas-microsoft-com:office:office" xmlns:oel="http://schemas.microsoft.com/office/2019/extlst" xmlns:r="http://schemas.openxmlformats.org/officeDocument/2006/relationships" xmlns:m="http://schemas.openxmlformats.org/officeDocument/2006/math" xmlns:v="urn:schemas-microsoft-com:vml" xmlns:wp14="http://schemas.microsoft.com/office/word/2010/wordprocessingDrawing" xmlns:wp="http://schemas.openxmlformats.org/drawingml/2006/wordprocessingDrawing" xmlns:w10="urn:schemas-microsoft-com:office:word" xmlns:w="http://schemas.openxmlformats.org/wordprocessingml/2006/main" xmlns:w14="http://schemas.microsoft.com/office/word/2010/wordml" xmlns:w15="http://schemas.microsoft.com/office/word/2012/wordml" xmlns:w16cex="http://schemas.microsoft.com/office/word/2018/wordml/cex" xmlns:w16cid="http://schemas.microsoft.com/office/word/2016/wordml/cid" xmlns:w16="http://schemas.microsoft.com/office/word/2018/wordml" xmlns:w16du="http://schemas.microsoft.com/office/word/2023/wordml/word16du" xmlns:w16sdtdh="http://schemas.microsoft.com/office/word/2020/wordml/sdtdatahash" xmlns:w16sdtfl="http://schemas.microsoft.com/office/word/2024/wordml/sdtformatlock" xmlns:w16se="http://schemas.microsoft.com/office/word/2015/wordml/symex" xmlns:wpg="http://schemas.microsoft.com/office/word/2010/wordprocessingGroup" xmlns:wpi="http://schemas.microsoft.com/office/word/2010/wordprocessingInk" xmlns:wne="http://schemas.microsoft.com/office/word/2006/wordml" xmlns:wps="http://schemas.microsoft.com/office/word/2010/wordprocessingShape" mc:Ignorable="w14 w15 w16se w16cid w16 w16cex w16sdtdh w16sdtfl w16du wp14">
+  <w:endnote w:type="separator" w:id="-1">
+    <w:p>
+      <w:pPr>
+        <w:spacing w:after="0" w:line="240" w:lineRule="auto"/>
+      </w:pPr>
+      <w:r>
+        <w:separator/>
+      </w:r>
+    </w:p>
+  </w:endnote>
+  <w:endnote w:type="continuationSeparator" w:id="0">
+    <w:p>
+      <w:pPr>
+        <w:spacing w:after="0" w:line="240" w:lineRule="auto"/>
+      </w:pPr>
+      <w:r>
+        <w:continuationSeparator/>
+      </w:r>
+    </w:p>
+  </w:endnote>
+</w:endnotes>
+</file>
+
+<file path=word/footnotes.xml><?xml version="1.0" encoding="utf-8"?>
+<w:footnotes xmlns:wpc="http://schemas.microsoft.com/office/word/2010/wordprocessingCanvas" xmlns:cx="http://schemas.microsoft.com/office/drawing/2014/chartex" xmlns:cx1="http://schemas.microsoft.com/office/drawing/2015/9/8/chartex" xmlns:cx2="http://schemas.microsoft.com/office/drawing/2015/10/21/chartex" xmlns:cx3="http://schemas.microsoft.com/office/drawing/2016/5/9/chartex" xmlns:cx4="http://schemas.microsoft.com/office/drawing/2016/5/10/chartex" xmlns:cx5="http://schemas.microsoft.com/office/drawing/2016/5/11/chartex" xmlns:cx6="http://schemas.microsoft.com/office/drawing/2016/5/12/chartex" xmlns:cx7="http://schemas.microsoft.com/office/drawing/2016/5/13/chartex" xmlns:cx8="http://schemas.microsoft.com/office/drawing/2016/5/14/chartex" xmlns:mc="http://schemas.openxmlformats.org/markup-compatibility/2006" xmlns:aink="http://schemas.microsoft.com/office/drawing/2016/ink" xmlns:am3d="http://schemas.microsoft.com/office/drawing/2017/model3d" xmlns:o="urn:schemas-microsoft-com:office:office" xmlns:oel="http://schemas.microsoft.com/office/2019/extlst" xmlns:r="http://schemas.openxmlformats.org/officeDocument/2006/relationships" xmlns:m="http://schemas.openxmlformats.org/officeDocument/2006/math" xmlns:v="urn:schemas-microsoft-com:vml" xmlns:wp14="http://schemas.microsoft.com/office/word/2010/wordprocessingDrawing" xmlns:wp="http://schemas.openxmlformats.org/drawingml/2006/wordprocessingDrawing" xmlns:w10="urn:schemas-microsoft-com:office:word" xmlns:w="http://schemas.openxmlformats.org/wordprocessingml/2006/main" xmlns:w14="http://schemas.microsoft.com/office/word/2010/wordml" xmlns:w15="http://schemas.microsoft.com/office/word/2012/wordml" xmlns:w16cex="http://schemas.microsoft.com/office/word/2018/wordml/cex" xmlns:w16cid="http://schemas.microsoft.com/office/word/2016/wordml/cid" xmlns:w16="http://schemas.microsoft.com/office/word/2018/wordml" xmlns:w16du="http://schemas.microsoft.com/office/word/2023/wordml/word16du" xmlns:w16sdtdh="http://schemas.microsoft.com/office/word/2020/wordml/sdtdatahash" xmlns:w16sdtfl="http://schemas.microsoft.com/office/word/2024/wordml/sdtformatlock" xmlns:w16se="http://schemas.microsoft.com/office/word/2015/wordml/symex" xmlns:wpg="http://schemas.microsoft.com/office/word/2010/wordprocessingGroup" xmlns:wpi="http://schemas.microsoft.com/office/word/2010/wordprocessingInk" xmlns:wne="http://schemas.microsoft.com/office/word/2006/wordml" xmlns:wps="http://schemas.microsoft.com/office/word/2010/wordprocessingShape" mc:Ignorable="w14 w15 w16se w16cid w16 w16cex w16sdtdh w16sdtfl w16du wp14">
+  <w:footnote w:type="separator" w:id="-1">
+    <w:p>
+      <w:pPr>
+        <w:spacing w:after="0" w:line="240" w:lineRule="auto"/>
+      </w:pPr>
+      <w:r>
+        <w:separator/>
+      </w:r>
+    </w:p>
+  </w:footnote>
+  <w:footnote w:type="continuationSeparator" w:id="0">
+    <w:p>
+      <w:pPr>
+        <w:spacing w:after="0" w:line="240" w:lineRule="auto"/>
+      </w:pPr>
+      <w:r>
+        <w:continuationSeparator/>
+      </w:r>
+    </w:p>
+  </w:footnote>
+</w:footnotes>
 </file>
 
 <file path=word/styles.xml><?xml version="1.0" encoding="utf-8"?>
@@ -1143,6 +1432,69 @@
       <w:spacing w:val="5"/>
     </w:rPr>
   </w:style>
+  <w:style w:type="paragraph" w:styleId="Header">
+    <w:name w:val="header"/>
+    <w:basedOn w:val="Normal"/>
+    <w:link w:val="HeaderChar"/>
+    <w:uiPriority w:val="99"/>
+    <w:unhideWhenUsed/>
+    <w:rsid w:val="00510C02"/>
+    <w:pPr>
+      <w:tabs>
+        <w:tab w:val="center" w:pos="4680"/>
+        <w:tab w:val="right" w:pos="9360"/>
+      </w:tabs>
+      <w:spacing w:after="0" w:line="240" w:lineRule="auto"/>
+    </w:pPr>
+  </w:style>
+  <w:style w:type="character" w:customStyle="1" w:styleId="HeaderChar">
+    <w:name w:val="Header Char"/>
+    <w:basedOn w:val="DefaultParagraphFont"/>
+    <w:link w:val="Header"/>
+    <w:uiPriority w:val="99"/>
+    <w:rsid w:val="00510C02"/>
+  </w:style>
+  <w:style w:type="paragraph" w:styleId="Footer">
+    <w:name w:val="footer"/>
+    <w:basedOn w:val="Normal"/>
+    <w:link w:val="FooterChar"/>
+    <w:uiPriority w:val="99"/>
+    <w:unhideWhenUsed/>
+    <w:rsid w:val="00510C02"/>
+    <w:pPr>
+      <w:tabs>
+        <w:tab w:val="center" w:pos="4680"/>
+        <w:tab w:val="right" w:pos="9360"/>
+      </w:tabs>
+      <w:spacing w:after="0" w:line="240" w:lineRule="auto"/>
+    </w:pPr>
+  </w:style>
+  <w:style w:type="character" w:customStyle="1" w:styleId="FooterChar">
+    <w:name w:val="Footer Char"/>
+    <w:basedOn w:val="DefaultParagraphFont"/>
+    <w:link w:val="Footer"/>
+    <w:uiPriority w:val="99"/>
+    <w:rsid w:val="00510C02"/>
+  </w:style>
+  <w:style w:type="paragraph" w:styleId="Caption">
+    <w:name w:val="caption"/>
+    <w:basedOn w:val="Normal"/>
+    <w:next w:val="Normal"/>
+    <w:uiPriority w:val="35"/>
+    <w:unhideWhenUsed/>
+    <w:qFormat/>
+    <w:rsid w:val="00664AA6"/>
+    <w:pPr>
+      <w:spacing w:after="200" w:line="240" w:lineRule="auto"/>
+    </w:pPr>
+    <w:rPr>
+      <w:i/>
+      <w:iCs/>
+      <w:color w:val="0E2841" w:themeColor="text2"/>
+      <w:sz w:val="18"/>
+      <w:szCs w:val="18"/>
+    </w:rPr>
+  </w:style>
 </w:styles>
 </file>
 

</xml_diff>